<commit_message>
Branched off versions of local and cluster code to test SST (Majid) study data.
</commit_message>
<xml_diff>
--- a/Working/Visualization of parameters generated.docx
+++ b/Working/Visualization of parameters generated.docx
@@ -3,46 +3,27 @@
 <w:document xmlns:ve="http://schemas.openxmlformats.org/markup-compatibility/2006" xmlns:o="urn:schemas-microsoft-com:office:office" xmlns:r="http://schemas.openxmlformats.org/officeDocument/2006/relationships" xmlns:m="http://schemas.openxmlformats.org/officeDocument/2006/math" xmlns:v="urn:schemas-microsoft-com:vml" xmlns:wp="http://schemas.openxmlformats.org/drawingml/2006/wordprocessingDrawing" xmlns:w10="urn:schemas-microsoft-com:office:word" xmlns:w="http://schemas.openxmlformats.org/wordprocessingml/2006/main" xmlns:wne="http://schemas.microsoft.com/office/word/2006/wordml">
   <w:body>
     <w:p>
-      <w:r>
-        <w:t xml:space="preserve">Visualization </w:t>
-      </w:r>
-      <w:r>
-        <w:t>of</w:t>
-      </w:r>
-      <w:r>
-        <w:t xml:space="preserve"> parameters generated. </w:t>
-      </w:r>
-      <w:r>
-        <w:t xml:space="preserve">In visualization function </w:t>
-      </w:r>
-      <w:proofErr w:type="spellStart"/>
-      <w:r>
-        <w:t>n</w:t>
-      </w:r>
-      <w:r>
-        <w:t>_rep</w:t>
-      </w:r>
-      <w:proofErr w:type="spellEnd"/>
-      <w:r>
-        <w:t>=100,000</w:t>
-      </w:r>
-    </w:p>
-    <w:p>
-      <w:pPr>
-        <w:pStyle w:val="ListParagraph"/>
-        <w:numPr>
-          <w:ilvl w:val="0"/>
-          <w:numId w:val="1"/>
-        </w:numPr>
-      </w:pPr>
-      <w:r>
-        <w:t xml:space="preserve">Parameters: </w:t>
-      </w:r>
-      <w:r>
-        <w:t>[0.008, 0.22, 0.06, 1.76, 1.29]</w:t>
-      </w:r>
-      <w:r>
-        <w:br/>
+      <w:pPr>
+        <w:rPr>
+          <w:b/>
+        </w:rPr>
+      </w:pPr>
+      <w:r>
+        <w:rPr>
+          <w:b/>
+        </w:rPr>
+        <w:t>ARI task</w:t>
+      </w:r>
+    </w:p>
+    <w:p>
+      <w:r>
+        <w:t>Using MEP data to model increased activation threshold in GS trials</w:t>
+      </w:r>
+      <w:r>
+        <w:t xml:space="preserve"> from optimized Go parameters (for facilitation curve and tonic inhibition level)</w:t>
+      </w:r>
+      <w:r>
+        <w:t>, result with only a single facilitation curve.</w:t>
       </w:r>
       <w:r>
         <w:rPr>
@@ -51,9 +32,9 @@
         </w:rPr>
         <w:drawing>
           <wp:inline distT="0" distB="0" distL="0" distR="0">
-            <wp:extent cx="2466280" cy="1701800"/>
+            <wp:extent cx="4711700" cy="3251200"/>
             <wp:effectExtent l="19050" t="0" r="0" b="0"/>
-            <wp:docPr id="13" name="Picture 13"/>
+            <wp:docPr id="4" name="Picture 4"/>
             <wp:cNvGraphicFramePr>
               <a:graphicFrameLocks xmlns:a="http://schemas.openxmlformats.org/drawingml/2006/main" noChangeAspect="1"/>
             </wp:cNvGraphicFramePr>
@@ -61,13 +42,13 @@
               <a:graphicData uri="http://schemas.openxmlformats.org/drawingml/2006/picture">
                 <pic:pic xmlns:pic="http://schemas.openxmlformats.org/drawingml/2006/picture">
                   <pic:nvPicPr>
-                    <pic:cNvPr id="0" name="Picture 13"/>
+                    <pic:cNvPr id="0" name="Picture 4"/>
                     <pic:cNvPicPr>
                       <a:picLocks noChangeAspect="1" noChangeArrowheads="1"/>
                     </pic:cNvPicPr>
                   </pic:nvPicPr>
                   <pic:blipFill>
-                    <a:blip r:embed="rId5" cstate="print"/>
+                    <a:blip r:embed="rId7" cstate="print"/>
                     <a:srcRect/>
                     <a:stretch>
                       <a:fillRect/>
@@ -76,7 +57,7 @@
                   <pic:spPr bwMode="auto">
                     <a:xfrm>
                       <a:off x="0" y="0"/>
-                      <a:ext cx="2466280" cy="1701800"/>
+                      <a:ext cx="4711700" cy="3251200"/>
                     </a:xfrm>
                     <a:prstGeom prst="rect">
                       <a:avLst/>
@@ -97,22 +78,14 @@
       </w:r>
     </w:p>
     <w:p>
-      <w:pPr>
-        <w:pStyle w:val="ListParagraph"/>
-        <w:numPr>
-          <w:ilvl w:val="0"/>
-          <w:numId w:val="1"/>
-        </w:numPr>
-      </w:pPr>
-      <w:r>
-        <w:t xml:space="preserve">Parameters: </w:t>
-      </w:r>
-      <w:r>
-        <w:t>[0.010, 0.22, 0.04, 1.23, 1.05]</w:t>
-      </w:r>
-      <w:r>
-        <w:br/>
-      </w:r>
+      <w:r>
+        <w:t>Visualization of Go trial model output</w:t>
+      </w:r>
+      <w:r>
+        <w:t xml:space="preserve">. </w:t>
+      </w:r>
+    </w:p>
+    <w:p>
       <w:r>
         <w:rPr>
           <w:noProof/>
@@ -120,9 +93,9 @@
         </w:rPr>
         <w:drawing>
           <wp:inline distT="0" distB="0" distL="0" distR="0">
-            <wp:extent cx="2457078" cy="1695450"/>
-            <wp:effectExtent l="19050" t="0" r="372" b="0"/>
-            <wp:docPr id="16" name="Picture 16"/>
+            <wp:extent cx="4712970" cy="3253740"/>
+            <wp:effectExtent l="19050" t="0" r="0" b="0"/>
+            <wp:docPr id="1" name="Picture 1"/>
             <wp:cNvGraphicFramePr>
               <a:graphicFrameLocks xmlns:a="http://schemas.openxmlformats.org/drawingml/2006/main" noChangeAspect="1"/>
             </wp:cNvGraphicFramePr>
@@ -130,13 +103,13 @@
               <a:graphicData uri="http://schemas.openxmlformats.org/drawingml/2006/picture">
                 <pic:pic xmlns:pic="http://schemas.openxmlformats.org/drawingml/2006/picture">
                   <pic:nvPicPr>
-                    <pic:cNvPr id="0" name="Picture 16"/>
+                    <pic:cNvPr id="0" name="Picture 1"/>
                     <pic:cNvPicPr>
                       <a:picLocks noChangeAspect="1" noChangeArrowheads="1"/>
                     </pic:cNvPicPr>
                   </pic:nvPicPr>
                   <pic:blipFill>
-                    <a:blip r:embed="rId6" cstate="print"/>
+                    <a:blip r:embed="rId8" cstate="print"/>
                     <a:srcRect/>
                     <a:stretch>
                       <a:fillRect/>
@@ -145,7 +118,7 @@
                   <pic:spPr bwMode="auto">
                     <a:xfrm>
                       <a:off x="0" y="0"/>
-                      <a:ext cx="2457078" cy="1695450"/>
+                      <a:ext cx="4712970" cy="3253740"/>
                     </a:xfrm>
                     <a:prstGeom prst="rect">
                       <a:avLst/>
@@ -166,78 +139,247 @@
       </w:r>
     </w:p>
     <w:p>
-      <w:pPr>
-        <w:pStyle w:val="ListParagraph"/>
-        <w:numPr>
-          <w:ilvl w:val="0"/>
-          <w:numId w:val="1"/>
-        </w:numPr>
-      </w:pPr>
-      <w:r>
-        <w:t>Parameters:</w:t>
-      </w:r>
-      <w:r>
-        <w:t xml:space="preserve"> </w:t>
-      </w:r>
-      <w:r>
-        <w:t>[0.003, 0.19, 0.02, 2.04, 1.61]</w:t>
-      </w:r>
-      <w:r>
+      <w:r>
+        <w:t>Visualization of GS trial model output – single facilitation curve</w:t>
+      </w:r>
+    </w:p>
+    <w:p>
+      <w:r>
+        <w:t>Black lines: facilitation curves generated by model; red lines: tonic and increased inhibition levels generated by model; vertically spread red crosses: MEP amplitudes collected experimentally; red crosses spread along x axis: EMG onset times collected experimentally.</w:t>
+      </w:r>
+    </w:p>
+    <w:p>
+      <w:pPr>
+        <w:spacing w:after="0" w:line="240" w:lineRule="auto"/>
+        <w:rPr>
+          <w:rFonts w:ascii="Times New Roman" w:eastAsia="Times New Roman" w:hAnsi="Times New Roman" w:cs="Times New Roman"/>
+          <w:sz w:val="24"/>
+          <w:szCs w:val="24"/>
+          <w:lang w:eastAsia="en-NZ"/>
+        </w:rPr>
+      </w:pPr>
+      <w:r>
+        <w:rPr>
+          <w:rFonts w:ascii="Times New Roman" w:eastAsia="Times New Roman" w:hAnsi="Times New Roman" w:cs="Times New Roman"/>
+          <w:sz w:val="24"/>
+          <w:szCs w:val="24"/>
+          <w:lang w:eastAsia="en-NZ"/>
+        </w:rPr>
+        <w:lastRenderedPageBreak/>
+        <w:t>params_Go = [0.004, 0.19, 0.02, 1.69, 1.57, 0.31]</w:t>
+      </w:r>
+    </w:p>
+    <w:p>
+      <w:pPr>
+        <w:spacing w:after="0" w:line="240" w:lineRule="auto"/>
+        <w:rPr>
+          <w:rFonts w:ascii="Times New Roman" w:eastAsia="Times New Roman" w:hAnsi="Times New Roman" w:cs="Times New Roman"/>
+          <w:sz w:val="24"/>
+          <w:szCs w:val="24"/>
+          <w:lang w:eastAsia="en-NZ"/>
+        </w:rPr>
+      </w:pPr>
+      <w:r>
+        <w:rPr>
+          <w:rFonts w:ascii="Times New Roman" w:eastAsia="Times New Roman" w:hAnsi="Times New Roman" w:cs="Times New Roman"/>
+          <w:sz w:val="24"/>
+          <w:szCs w:val="24"/>
+          <w:lang w:eastAsia="en-NZ"/>
+        </w:rPr>
+        <w:t>k_facGo = 0.004</w:t>
+      </w:r>
+    </w:p>
+    <w:p>
+      <w:pPr>
+        <w:spacing w:after="0" w:line="240" w:lineRule="auto"/>
+        <w:rPr>
+          <w:rFonts w:ascii="Times New Roman" w:eastAsia="Times New Roman" w:hAnsi="Times New Roman" w:cs="Times New Roman"/>
+          <w:sz w:val="24"/>
+          <w:szCs w:val="24"/>
+          <w:lang w:eastAsia="en-NZ"/>
+        </w:rPr>
+      </w:pPr>
+      <w:r>
+        <w:rPr>
+          <w:rFonts w:ascii="Times New Roman" w:eastAsia="Times New Roman" w:hAnsi="Times New Roman" w:cs="Times New Roman"/>
+          <w:sz w:val="24"/>
+          <w:szCs w:val="24"/>
+          <w:lang w:eastAsia="en-NZ"/>
+        </w:rPr>
+        <w:t>pre_t_mean = 0.19</w:t>
+      </w:r>
+    </w:p>
+    <w:p>
+      <w:pPr>
+        <w:spacing w:after="0" w:line="240" w:lineRule="auto"/>
+        <w:rPr>
+          <w:rFonts w:ascii="Times New Roman" w:eastAsia="Times New Roman" w:hAnsi="Times New Roman" w:cs="Times New Roman"/>
+          <w:sz w:val="24"/>
+          <w:szCs w:val="24"/>
+          <w:lang w:eastAsia="en-NZ"/>
+        </w:rPr>
+      </w:pPr>
+      <w:r>
+        <w:rPr>
+          <w:rFonts w:ascii="Times New Roman" w:eastAsia="Times New Roman" w:hAnsi="Times New Roman" w:cs="Times New Roman"/>
+          <w:sz w:val="24"/>
+          <w:szCs w:val="24"/>
+          <w:lang w:eastAsia="en-NZ"/>
+        </w:rPr>
+        <w:t>pre_t_sd = 0.02</w:t>
+      </w:r>
+    </w:p>
+    <w:p>
+      <w:pPr>
+        <w:spacing w:after="0" w:line="240" w:lineRule="auto"/>
+        <w:rPr>
+          <w:rFonts w:ascii="Times New Roman" w:eastAsia="Times New Roman" w:hAnsi="Times New Roman" w:cs="Times New Roman"/>
+          <w:sz w:val="24"/>
+          <w:szCs w:val="24"/>
+          <w:lang w:eastAsia="en-NZ"/>
+        </w:rPr>
+      </w:pPr>
+      <w:r>
+        <w:rPr>
+          <w:rFonts w:ascii="Times New Roman" w:eastAsia="Times New Roman" w:hAnsi="Times New Roman" w:cs="Times New Roman"/>
+          <w:sz w:val="24"/>
+          <w:szCs w:val="24"/>
+          <w:lang w:eastAsia="en-NZ"/>
+        </w:rPr>
+        <w:t>tau_facGo = 1.69</w:t>
+      </w:r>
+    </w:p>
+    <w:p>
+      <w:pPr>
+        <w:spacing w:after="0" w:line="240" w:lineRule="auto"/>
+        <w:rPr>
+          <w:rFonts w:ascii="Times New Roman" w:eastAsia="Times New Roman" w:hAnsi="Times New Roman" w:cs="Times New Roman"/>
+          <w:sz w:val="24"/>
+          <w:szCs w:val="24"/>
+          <w:lang w:eastAsia="en-NZ"/>
+        </w:rPr>
+      </w:pPr>
+      <w:r>
+        <w:rPr>
+          <w:rFonts w:ascii="Times New Roman" w:eastAsia="Times New Roman" w:hAnsi="Times New Roman" w:cs="Times New Roman"/>
+          <w:sz w:val="24"/>
+          <w:szCs w:val="24"/>
+          <w:lang w:eastAsia="en-NZ"/>
+        </w:rPr>
+        <w:t>inhib_tonic = 1.57</w:t>
+      </w:r>
+    </w:p>
+    <w:p>
+      <w:pPr>
+        <w:spacing w:after="0" w:line="240" w:lineRule="auto"/>
+        <w:rPr>
+          <w:rFonts w:ascii="Times New Roman" w:eastAsia="Times New Roman" w:hAnsi="Times New Roman" w:cs="Times New Roman"/>
+          <w:sz w:val="24"/>
+          <w:szCs w:val="24"/>
+          <w:lang w:eastAsia="en-NZ"/>
+        </w:rPr>
+      </w:pPr>
+      <w:r>
+        <w:rPr>
+          <w:rFonts w:ascii="Times New Roman" w:eastAsia="Times New Roman" w:hAnsi="Times New Roman" w:cs="Times New Roman"/>
+          <w:sz w:val="24"/>
+          <w:szCs w:val="24"/>
+          <w:lang w:eastAsia="en-NZ"/>
+        </w:rPr>
+        <w:t>inhib_sd = 0.31</w:t>
+      </w:r>
+    </w:p>
+    <w:p>
+      <w:pPr>
+        <w:spacing w:after="0" w:line="240" w:lineRule="auto"/>
+        <w:rPr>
+          <w:rFonts w:ascii="Times New Roman" w:eastAsia="Times New Roman" w:hAnsi="Times New Roman" w:cs="Times New Roman"/>
+          <w:sz w:val="24"/>
+          <w:szCs w:val="24"/>
+          <w:lang w:eastAsia="en-NZ"/>
+        </w:rPr>
+      </w:pPr>
+    </w:p>
+    <w:p>
+      <w:r>
+        <w:rPr>
+          <w:rFonts w:ascii="Times New Roman" w:eastAsia="Times New Roman" w:hAnsi="Times New Roman" w:cs="Times New Roman"/>
+          <w:sz w:val="24"/>
+          <w:szCs w:val="24"/>
+          <w:lang w:eastAsia="en-NZ"/>
+        </w:rPr>
+        <w:t>params_GS = [1.76, 0.18, 0.21, 0.01]</w:t>
+      </w:r>
+      <w:r>
+        <w:rPr>
+          <w:rFonts w:ascii="Times New Roman" w:eastAsia="Times New Roman" w:hAnsi="Times New Roman" w:cs="Times New Roman"/>
+          <w:sz w:val="24"/>
+          <w:szCs w:val="24"/>
+          <w:lang w:eastAsia="en-NZ"/>
+        </w:rPr>
         <w:br/>
-      </w:r>
-      <w:r>
-        <w:rPr>
-          <w:noProof/>
-          <w:lang w:eastAsia="en-NZ"/>
-        </w:rPr>
-        <w:drawing>
-          <wp:inline distT="0" distB="0" distL="0" distR="0">
-            <wp:extent cx="2457450" cy="1686614"/>
-            <wp:effectExtent l="19050" t="0" r="0" b="0"/>
-            <wp:docPr id="19" name="Picture 19"/>
-            <wp:cNvGraphicFramePr>
-              <a:graphicFrameLocks xmlns:a="http://schemas.openxmlformats.org/drawingml/2006/main" noChangeAspect="1"/>
-            </wp:cNvGraphicFramePr>
-            <a:graphic xmlns:a="http://schemas.openxmlformats.org/drawingml/2006/main">
-              <a:graphicData uri="http://schemas.openxmlformats.org/drawingml/2006/picture">
-                <pic:pic xmlns:pic="http://schemas.openxmlformats.org/drawingml/2006/picture">
-                  <pic:nvPicPr>
-                    <pic:cNvPr id="0" name="Picture 19"/>
-                    <pic:cNvPicPr>
-                      <a:picLocks noChangeAspect="1" noChangeArrowheads="1"/>
-                    </pic:cNvPicPr>
-                  </pic:nvPicPr>
-                  <pic:blipFill>
-                    <a:blip r:embed="rId7" cstate="print"/>
-                    <a:srcRect/>
-                    <a:stretch>
-                      <a:fillRect/>
-                    </a:stretch>
-                  </pic:blipFill>
-                  <pic:spPr bwMode="auto">
-                    <a:xfrm>
-                      <a:off x="0" y="0"/>
-                      <a:ext cx="2457450" cy="1686614"/>
-                    </a:xfrm>
-                    <a:prstGeom prst="rect">
-                      <a:avLst/>
-                    </a:prstGeom>
-                    <a:noFill/>
-                    <a:ln w="9525">
-                      <a:noFill/>
-                      <a:miter lim="800000"/>
-                      <a:headEnd/>
-                      <a:tailEnd/>
-                    </a:ln>
-                  </pic:spPr>
-                </pic:pic>
-              </a:graphicData>
-            </a:graphic>
-          </wp:inline>
-        </w:drawing>
-      </w:r>
-    </w:p>
-    <w:p/>
+        <w:t>k_inhib = 1.76</w:t>
+      </w:r>
+      <w:r>
+        <w:rPr>
+          <w:rFonts w:ascii="Times New Roman" w:eastAsia="Times New Roman" w:hAnsi="Times New Roman" w:cs="Times New Roman"/>
+          <w:sz w:val="24"/>
+          <w:szCs w:val="24"/>
+          <w:lang w:eastAsia="en-NZ"/>
+        </w:rPr>
+        <w:br/>
+        <w:t>tau_inhib = 0.18</w:t>
+      </w:r>
+      <w:r>
+        <w:rPr>
+          <w:rFonts w:ascii="Times New Roman" w:eastAsia="Times New Roman" w:hAnsi="Times New Roman" w:cs="Times New Roman"/>
+          <w:sz w:val="24"/>
+          <w:szCs w:val="24"/>
+          <w:lang w:eastAsia="en-NZ"/>
+        </w:rPr>
+        <w:br/>
+        <w:t>step_t_mean = 0.21</w:t>
+      </w:r>
+      <w:r>
+        <w:rPr>
+          <w:rFonts w:ascii="Times New Roman" w:eastAsia="Times New Roman" w:hAnsi="Times New Roman" w:cs="Times New Roman"/>
+          <w:sz w:val="24"/>
+          <w:szCs w:val="24"/>
+          <w:lang w:eastAsia="en-NZ"/>
+        </w:rPr>
+        <w:br/>
+        <w:t>step_t_sd = 0.01</w:t>
+      </w:r>
+    </w:p>
+    <w:p>
+      <w:r>
+        <w:t xml:space="preserve">EMG onset times (intersection points between facilitation and inhibition curves) for GS trials with single facilitation curve significantly different from experimental onsets (p &lt; 0.001). Experimental onsets later </w:t>
+      </w:r>
+      <w:r>
+        <w:t>(</w:t>
+      </w:r>
+      <w:r>
+        <w:t xml:space="preserve">av </w:t>
+      </w:r>
+      <w:r>
+        <w:t xml:space="preserve">825ms) </w:t>
+      </w:r>
+      <w:r>
+        <w:t>than model with single facilitation curve predicts</w:t>
+      </w:r>
+      <w:r>
+        <w:t xml:space="preserve"> (</w:t>
+      </w:r>
+      <w:r>
+        <w:t xml:space="preserve">av </w:t>
+      </w:r>
+      <w:r>
+        <w:t>807ms)</w:t>
+      </w:r>
+      <w:r>
+        <w:t>.</w:t>
+      </w:r>
+    </w:p>
     <w:sectPr>
       <w:pgSz w:w="11906" w:h="16838"/>
       <w:pgMar w:top="1440" w:right="1440" w:bottom="1440" w:left="1440" w:header="708" w:footer="708" w:gutter="0"/>
@@ -246,6 +388,56 @@
     </w:sectPr>
   </w:body>
 </w:document>
+</file>
+
+<file path=word/endnotes.xml><?xml version="1.0" encoding="utf-8"?>
+<w:endnotes xmlns:ve="http://schemas.openxmlformats.org/markup-compatibility/2006" xmlns:o="urn:schemas-microsoft-com:office:office" xmlns:r="http://schemas.openxmlformats.org/officeDocument/2006/relationships" xmlns:m="http://schemas.openxmlformats.org/officeDocument/2006/math" xmlns:v="urn:schemas-microsoft-com:vml" xmlns:wp="http://schemas.openxmlformats.org/drawingml/2006/wordprocessingDrawing" xmlns:w10="urn:schemas-microsoft-com:office:word" xmlns:w="http://schemas.openxmlformats.org/wordprocessingml/2006/main" xmlns:wne="http://schemas.microsoft.com/office/word/2006/wordml">
+  <w:endnote w:type="separator" w:id="-1">
+    <w:p>
+      <w:pPr>
+        <w:spacing w:after="0" w:line="240" w:lineRule="auto"/>
+      </w:pPr>
+      <w:r>
+        <w:separator/>
+      </w:r>
+    </w:p>
+  </w:endnote>
+  <w:endnote w:type="continuationSeparator" w:id="0">
+    <w:p>
+      <w:pPr>
+        <w:spacing w:after="0" w:line="240" w:lineRule="auto"/>
+      </w:pPr>
+      <w:r>
+        <w:continuationSeparator/>
+      </w:r>
+    </w:p>
+  </w:endnote>
+</w:endnotes>
+</file>
+
+<file path=word/footnotes.xml><?xml version="1.0" encoding="utf-8"?>
+<w:footnotes xmlns:ve="http://schemas.openxmlformats.org/markup-compatibility/2006" xmlns:o="urn:schemas-microsoft-com:office:office" xmlns:r="http://schemas.openxmlformats.org/officeDocument/2006/relationships" xmlns:m="http://schemas.openxmlformats.org/officeDocument/2006/math" xmlns:v="urn:schemas-microsoft-com:vml" xmlns:wp="http://schemas.openxmlformats.org/drawingml/2006/wordprocessingDrawing" xmlns:w10="urn:schemas-microsoft-com:office:word" xmlns:w="http://schemas.openxmlformats.org/wordprocessingml/2006/main" xmlns:wne="http://schemas.microsoft.com/office/word/2006/wordml">
+  <w:footnote w:type="separator" w:id="-1">
+    <w:p>
+      <w:pPr>
+        <w:spacing w:after="0" w:line="240" w:lineRule="auto"/>
+      </w:pPr>
+      <w:r>
+        <w:separator/>
+      </w:r>
+    </w:p>
+  </w:footnote>
+  <w:footnote w:type="continuationSeparator" w:id="0">
+    <w:p>
+      <w:pPr>
+        <w:spacing w:after="0" w:line="240" w:lineRule="auto"/>
+      </w:pPr>
+      <w:r>
+        <w:continuationSeparator/>
+      </w:r>
+    </w:p>
+  </w:footnote>
+</w:footnotes>
 </file>
 
 <file path=word/numbering.xml><?xml version="1.0" encoding="utf-8"?>
@@ -573,6 +765,71 @@
       <w:rFonts w:ascii="Tahoma" w:hAnsi="Tahoma" w:cs="Tahoma"/>
       <w:sz w:val="16"/>
       <w:szCs w:val="16"/>
+    </w:rPr>
+  </w:style>
+  <w:style w:type="paragraph" w:styleId="Header">
+    <w:name w:val="header"/>
+    <w:basedOn w:val="Normal"/>
+    <w:link w:val="HeaderChar"/>
+    <w:uiPriority w:val="99"/>
+    <w:semiHidden/>
+    <w:unhideWhenUsed/>
+    <w:rsid w:val="009B6B98"/>
+    <w:pPr>
+      <w:tabs>
+        <w:tab w:val="center" w:pos="4513"/>
+        <w:tab w:val="right" w:pos="9026"/>
+      </w:tabs>
+      <w:spacing w:after="0" w:line="240" w:lineRule="auto"/>
+    </w:pPr>
+  </w:style>
+  <w:style w:type="character" w:customStyle="1" w:styleId="HeaderChar">
+    <w:name w:val="Header Char"/>
+    <w:basedOn w:val="DefaultParagraphFont"/>
+    <w:link w:val="Header"/>
+    <w:uiPriority w:val="99"/>
+    <w:semiHidden/>
+    <w:rsid w:val="009B6B98"/>
+  </w:style>
+  <w:style w:type="paragraph" w:styleId="Footer">
+    <w:name w:val="footer"/>
+    <w:basedOn w:val="Normal"/>
+    <w:link w:val="FooterChar"/>
+    <w:uiPriority w:val="99"/>
+    <w:semiHidden/>
+    <w:unhideWhenUsed/>
+    <w:rsid w:val="009B6B98"/>
+    <w:pPr>
+      <w:tabs>
+        <w:tab w:val="center" w:pos="4513"/>
+        <w:tab w:val="right" w:pos="9026"/>
+      </w:tabs>
+      <w:spacing w:after="0" w:line="240" w:lineRule="auto"/>
+    </w:pPr>
+  </w:style>
+  <w:style w:type="character" w:customStyle="1" w:styleId="FooterChar">
+    <w:name w:val="Footer Char"/>
+    <w:basedOn w:val="DefaultParagraphFont"/>
+    <w:link w:val="Footer"/>
+    <w:uiPriority w:val="99"/>
+    <w:semiHidden/>
+    <w:rsid w:val="009B6B98"/>
+  </w:style>
+  <w:style w:type="paragraph" w:styleId="NormalWeb">
+    <w:name w:val="Normal (Web)"/>
+    <w:basedOn w:val="Normal"/>
+    <w:uiPriority w:val="99"/>
+    <w:semiHidden/>
+    <w:unhideWhenUsed/>
+    <w:rsid w:val="008C02D4"/>
+    <w:pPr>
+      <w:spacing w:before="100" w:beforeAutospacing="1" w:after="100" w:afterAutospacing="1" w:line="240" w:lineRule="auto"/>
+    </w:pPr>
+    <w:rPr>
+      <w:rFonts w:ascii="Times New Roman" w:eastAsia="Times New Roman" w:hAnsi="Times New Roman" w:cs="Times New Roman"/>
+      <w:sz w:val="24"/>
+      <w:szCs w:val="24"/>
+      <w:lang w:eastAsia="en-NZ"/>
     </w:rPr>
   </w:style>
 </w:styles>

</xml_diff>